<commit_message>
anotações feitas na reunião com o Prof. Renato
</commit_message>
<xml_diff>
--- a/docs/DWFS - Template TCC - 2020.docx
+++ b/docs/DWFS - Template TCC - 2020.docx
@@ -2437,11 +2437,7 @@
               <w:tab w:val="clear" w:pos="709"/>
               <w:tab w:val="right" w:pos="9061" w:leader="dot"/>
             </w:tabs>
-            <w:rPr>
-              <w:rFonts w:ascii="Calibri" w:hAnsi="Calibri" w:eastAsia="Times New Roman"/>
-              <w:sz w:val="22"/>
-              <w:lang w:eastAsia="pt-BR"/>
-            </w:rPr>
+            <w:rPr/>
           </w:pPr>
           <w:hyperlink w:anchor="_Toc445198583">
             <w:r>

</xml_diff>